<commit_message>
Atualizações do codigo e requisitos
</commit_message>
<xml_diff>
--- a/requisitos/Cliente/AP_RealizarReservaDeVagas.docx
+++ b/requisitos/Cliente/AP_RealizarReservaDeVagas.docx
@@ -436,7 +436,28 @@
           <w:rFonts w:ascii="Arial" w:hAnsi="Arial" w:cs="Arial"/>
           <w:lang w:val="pt-BR"/>
         </w:rPr>
-        <w:t xml:space="preserve">confirma os </w:t>
+        <w:t>confirma os dados</w:t>
+      </w:r>
+      <w:r>
+        <w:rPr>
+          <w:rFonts w:ascii="Arial" w:hAnsi="Arial" w:cs="Arial"/>
+          <w:lang w:val="pt-BR"/>
+        </w:rPr>
+        <w:t>;</w:t>
+      </w:r>
+      <w:r>
+        <w:rPr>
+          <w:rFonts w:ascii="Arial" w:hAnsi="Arial" w:cs="Arial"/>
+          <w:lang w:val="pt-BR"/>
+        </w:rPr>
+        <w:t xml:space="preserve"> </w:t>
+      </w:r>
+      <w:r>
+        <w:rPr>
+          <w:rFonts w:ascii="Arial" w:hAnsi="Arial" w:cs="Arial"/>
+          <w:lang w:val="pt-BR"/>
+        </w:rPr>
+        <w:t>[FA2</w:t>
       </w:r>
       <w:proofErr w:type="gramStart"/>
       <w:r>
@@ -444,23 +465,11 @@
           <w:rFonts w:ascii="Arial" w:hAnsi="Arial" w:cs="Arial"/>
           <w:lang w:val="pt-BR"/>
         </w:rPr>
-        <w:t>dados</w:t>
-      </w:r>
-      <w:r>
-        <w:rPr>
-          <w:rFonts w:ascii="Arial" w:hAnsi="Arial" w:cs="Arial"/>
-          <w:lang w:val="pt-BR"/>
-        </w:rPr>
-        <w:t>;</w:t>
-      </w:r>
+        <w:t>]</w:t>
+      </w:r>
+      <w:bookmarkStart w:id="0" w:name="_GoBack"/>
+      <w:bookmarkEnd w:id="0"/>
       <w:proofErr w:type="gramEnd"/>
-      <w:r>
-        <w:rPr>
-          <w:rFonts w:ascii="Arial" w:hAnsi="Arial" w:cs="Arial"/>
-          <w:lang w:val="pt-BR"/>
-        </w:rPr>
-        <w:t>[FA2]</w:t>
-      </w:r>
     </w:p>
     <w:p>
       <w:pPr>
@@ -1281,8 +1290,6 @@
         </w:rPr>
         <w:t>N/A</w:t>
       </w:r>
-      <w:bookmarkStart w:id="0" w:name="_GoBack"/>
-      <w:bookmarkEnd w:id="0"/>
     </w:p>
     <w:p>
       <w:pPr>
@@ -1524,7 +1531,7 @@
               <w:noProof/>
               <w:sz w:val="20"/>
             </w:rPr>
-            <w:t>2</w:t>
+            <w:t>1</w:t>
           </w:r>
           <w:r>
             <w:rPr>

</xml_diff>

<commit_message>
Criação do Projeto UML
</commit_message>
<xml_diff>
--- a/requisitos/Cliente/AP_RealizarReservaDeVagas.docx
+++ b/requisitos/Cliente/AP_RealizarReservaDeVagas.docx
@@ -329,35 +329,14 @@
           <w:rFonts w:ascii="Arial" w:hAnsi="Arial" w:cs="Arial"/>
           <w:lang w:val="pt-BR"/>
         </w:rPr>
-        <w:t>O sistema informa uma lista parcial de estacionamentos cadastrados com os dados necessários para a conclusão da reserva de vaga (CNPJ,</w:t>
-      </w:r>
-      <w:r>
-        <w:rPr>
-          <w:rFonts w:ascii="Arial" w:hAnsi="Arial" w:cs="Arial"/>
-          <w:lang w:val="pt-BR"/>
-        </w:rPr>
-        <w:t xml:space="preserve"> </w:t>
-      </w:r>
-      <w:r>
-        <w:rPr>
-          <w:rFonts w:ascii="Arial" w:hAnsi="Arial" w:cs="Arial"/>
-          <w:lang w:val="pt-BR"/>
-        </w:rPr>
-        <w:t>END,</w:t>
-      </w:r>
-      <w:r>
-        <w:rPr>
-          <w:rFonts w:ascii="Arial" w:hAnsi="Arial" w:cs="Arial"/>
-          <w:lang w:val="pt-BR"/>
-        </w:rPr>
-        <w:t xml:space="preserve"> </w:t>
-      </w:r>
-      <w:r>
-        <w:rPr>
-          <w:rFonts w:ascii="Arial" w:hAnsi="Arial" w:cs="Arial"/>
-          <w:lang w:val="pt-BR"/>
-        </w:rPr>
-        <w:t xml:space="preserve">VALOR DA VAGA). </w:t>
+        <w:t>O sistema informa uma lista parcial de estacionamentos cadastrados com os dados necessários para</w:t>
+      </w:r>
+      <w:r>
+        <w:rPr>
+          <w:rFonts w:ascii="Arial" w:hAnsi="Arial" w:cs="Arial"/>
+          <w:lang w:val="pt-BR"/>
+        </w:rPr>
+        <w:t xml:space="preserve"> a conclusão da reserva de vaga.</w:t>
       </w:r>
     </w:p>
     <w:p>
@@ -406,7 +385,35 @@
           <w:rFonts w:ascii="Arial" w:hAnsi="Arial" w:cs="Arial"/>
           <w:lang w:val="pt-BR"/>
         </w:rPr>
-        <w:t>seleciona em verificar;</w:t>
+        <w:t xml:space="preserve">seleciona em </w:t>
+      </w:r>
+      <w:r>
+        <w:rPr>
+          <w:rFonts w:ascii="Arial" w:hAnsi="Arial" w:cs="Arial"/>
+          <w:lang w:val="pt-BR"/>
+        </w:rPr>
+        <w:t>“V</w:t>
+      </w:r>
+      <w:r>
+        <w:rPr>
+          <w:rFonts w:ascii="Arial" w:hAnsi="Arial" w:cs="Arial"/>
+          <w:lang w:val="pt-BR"/>
+        </w:rPr>
+        <w:t>erificar</w:t>
+      </w:r>
+      <w:r>
+        <w:rPr>
+          <w:rFonts w:ascii="Arial" w:hAnsi="Arial" w:cs="Arial"/>
+          <w:lang w:val="pt-BR"/>
+        </w:rPr>
+        <w:t>”</w:t>
+      </w:r>
+      <w:r>
+        <w:rPr>
+          <w:rFonts w:ascii="Arial" w:hAnsi="Arial" w:cs="Arial"/>
+          <w:lang w:val="pt-BR"/>
+        </w:rPr>
+        <w:t>;</w:t>
       </w:r>
       <w:r>
         <w:rPr>
@@ -441,14 +448,14 @@
           <w:rFonts w:ascii="Arial" w:hAnsi="Arial" w:cs="Arial"/>
           <w:lang w:val="pt-BR"/>
         </w:rPr>
-        <w:t xml:space="preserve"> na base de dados do Estacionamento se existe algum estacionamento cadastrado </w:t>
-      </w:r>
-      <w:r>
-        <w:rPr>
-          <w:rFonts w:ascii="Arial" w:hAnsi="Arial" w:cs="Arial"/>
-          <w:lang w:val="pt-BR"/>
-        </w:rPr>
-        <w:t>com o CNPJ digitado</w:t>
+        <w:t xml:space="preserve"> na base de dados do Estacionamento se </w:t>
+      </w:r>
+      <w:r>
+        <w:rPr>
+          <w:rFonts w:ascii="Arial" w:hAnsi="Arial" w:cs="Arial"/>
+          <w:lang w:val="pt-BR"/>
+        </w:rPr>
+        <w:t>o CNPJ é válido</w:t>
       </w:r>
       <w:r>
         <w:rPr>
@@ -492,7 +499,21 @@
           <w:rFonts w:ascii="Arial" w:hAnsi="Arial" w:cs="Arial"/>
           <w:lang w:val="pt-BR"/>
         </w:rPr>
-        <w:t>O Sistema informa os dados para a reserva e pede confirmação;</w:t>
+        <w:t>O Sistema</w:t>
+      </w:r>
+      <w:r>
+        <w:rPr>
+          <w:rFonts w:ascii="Arial" w:hAnsi="Arial" w:cs="Arial"/>
+          <w:lang w:val="pt-BR"/>
+        </w:rPr>
+        <w:t xml:space="preserve"> retorna uma mensagem de Estacionamento Encontrado e</w:t>
+      </w:r>
+      <w:r>
+        <w:rPr>
+          <w:rFonts w:ascii="Arial" w:hAnsi="Arial" w:cs="Arial"/>
+          <w:lang w:val="pt-BR"/>
+        </w:rPr>
+        <w:t xml:space="preserve"> informa os dados para a reserva;</w:t>
       </w:r>
     </w:p>
     <w:p>
@@ -562,7 +583,21 @@
           <w:rFonts w:ascii="Arial" w:hAnsi="Arial" w:cs="Arial"/>
           <w:lang w:val="pt-BR"/>
         </w:rPr>
-        <w:t>O sistema retorna uma mensagem de confirmação;</w:t>
+        <w:t xml:space="preserve">O sistema retorna uma mensagem de </w:t>
+      </w:r>
+      <w:r>
+        <w:rPr>
+          <w:rFonts w:ascii="Arial" w:hAnsi="Arial" w:cs="Arial"/>
+          <w:lang w:val="pt-BR"/>
+        </w:rPr>
+        <w:t>“Reserva Realizada com Sucesso”</w:t>
+      </w:r>
+      <w:r>
+        <w:rPr>
+          <w:rFonts w:ascii="Arial" w:hAnsi="Arial" w:cs="Arial"/>
+          <w:lang w:val="pt-BR"/>
+        </w:rPr>
+        <w:t>;</w:t>
       </w:r>
     </w:p>
     <w:p>
@@ -583,7 +618,35 @@
           <w:rFonts w:ascii="Arial" w:hAnsi="Arial" w:cs="Arial"/>
           <w:lang w:val="pt-BR"/>
         </w:rPr>
-        <w:t>O ator seleciona o link Imprimir comprovante;</w:t>
+        <w:t xml:space="preserve">O ator seleciona o link </w:t>
+      </w:r>
+      <w:r>
+        <w:rPr>
+          <w:rFonts w:ascii="Arial" w:hAnsi="Arial" w:cs="Arial"/>
+          <w:lang w:val="pt-BR"/>
+        </w:rPr>
+        <w:t>“</w:t>
+      </w:r>
+      <w:r>
+        <w:rPr>
+          <w:rFonts w:ascii="Arial" w:hAnsi="Arial" w:cs="Arial"/>
+          <w:lang w:val="pt-BR"/>
+        </w:rPr>
+        <w:t>Imprimir comprovante</w:t>
+      </w:r>
+      <w:r>
+        <w:rPr>
+          <w:rFonts w:ascii="Arial" w:hAnsi="Arial" w:cs="Arial"/>
+          <w:lang w:val="pt-BR"/>
+        </w:rPr>
+        <w:t>”</w:t>
+      </w:r>
+      <w:r>
+        <w:rPr>
+          <w:rFonts w:ascii="Arial" w:hAnsi="Arial" w:cs="Arial"/>
+          <w:lang w:val="pt-BR"/>
+        </w:rPr>
+        <w:t>;</w:t>
       </w:r>
     </w:p>
     <w:p>
@@ -753,7 +816,7 @@
           <w:rFonts w:ascii="Arial" w:hAnsi="Arial" w:cs="Arial"/>
           <w:lang w:val="pt-BR"/>
         </w:rPr>
-        <w:t>5</w:t>
+        <w:t>6</w:t>
       </w:r>
       <w:proofErr w:type="gramEnd"/>
       <w:r>
@@ -763,12 +826,28 @@
         </w:rPr>
         <w:t xml:space="preserve"> do Fluxo Principal o </w:t>
       </w:r>
-      <w:r>
-        <w:rPr>
-          <w:rFonts w:ascii="Arial" w:hAnsi="Arial" w:cs="Arial"/>
-          <w:lang w:val="pt-BR"/>
-        </w:rPr>
-        <w:t>ator digita</w:t>
+      <w:proofErr w:type="spellStart"/>
+      <w:r>
+        <w:rPr>
+          <w:rFonts w:ascii="Arial" w:hAnsi="Arial" w:cs="Arial"/>
+          <w:lang w:val="pt-BR"/>
+        </w:rPr>
+        <w:t>cnpj</w:t>
+      </w:r>
+      <w:proofErr w:type="spellEnd"/>
+      <w:r>
+        <w:rPr>
+          <w:rFonts w:ascii="Arial" w:hAnsi="Arial" w:cs="Arial"/>
+          <w:lang w:val="pt-BR"/>
+        </w:rPr>
+        <w:t xml:space="preserve"> for inv</w:t>
+      </w:r>
+      <w:r>
+        <w:rPr>
+          <w:rFonts w:ascii="Arial" w:hAnsi="Arial" w:cs="Arial"/>
+          <w:lang w:val="pt-BR"/>
+        </w:rPr>
+        <w:t>álido ou</w:t>
       </w:r>
       <w:r>
         <w:rPr>
@@ -789,14 +868,21 @@
           <w:rFonts w:ascii="Arial" w:hAnsi="Arial" w:cs="Arial"/>
           <w:lang w:val="pt-BR"/>
         </w:rPr>
-        <w:t xml:space="preserve"> dado incorreto ou não preenche</w:t>
-      </w:r>
-      <w:r>
-        <w:rPr>
-          <w:rFonts w:ascii="Arial" w:hAnsi="Arial" w:cs="Arial"/>
-          <w:lang w:val="pt-BR"/>
-        </w:rPr>
-        <w:t>r</w:t>
+        <w:t xml:space="preserve"> dado</w:t>
+      </w:r>
+      <w:r>
+        <w:rPr>
+          <w:rFonts w:ascii="Arial" w:hAnsi="Arial" w:cs="Arial"/>
+          <w:lang w:val="pt-BR"/>
+        </w:rPr>
+        <w:t xml:space="preserve"> não</w:t>
+      </w:r>
+      <w:r>
+        <w:rPr>
+          <w:rFonts w:ascii="Arial" w:hAnsi="Arial" w:cs="Arial"/>
+          <w:lang w:val="pt-BR"/>
+        </w:rPr>
+        <w:t xml:space="preserve"> for preenchido</w:t>
       </w:r>
       <w:r>
         <w:rPr>
@@ -880,6 +966,27 @@
           <w:rFonts w:ascii="Arial" w:hAnsi="Arial" w:cs="Arial"/>
           <w:lang w:val="pt-BR"/>
         </w:rPr>
+        <w:t>O ator fecha a janela de exibição;</w:t>
+      </w:r>
+    </w:p>
+    <w:p>
+      <w:pPr>
+        <w:pStyle w:val="Corpodetexto"/>
+        <w:numPr>
+          <w:ilvl w:val="0"/>
+          <w:numId w:val="8"/>
+        </w:numPr>
+        <w:jc w:val="both"/>
+        <w:rPr>
+          <w:rFonts w:ascii="Arial" w:hAnsi="Arial" w:cs="Arial"/>
+          <w:lang w:val="pt-BR"/>
+        </w:rPr>
+      </w:pPr>
+      <w:r>
+        <w:rPr>
+          <w:rFonts w:ascii="Arial" w:hAnsi="Arial" w:cs="Arial"/>
+          <w:lang w:val="pt-BR"/>
+        </w:rPr>
         <w:t xml:space="preserve">O caso de uso retorna para o passo </w:t>
       </w:r>
       <w:proofErr w:type="gramStart"/>
@@ -898,6 +1005,183 @@
         </w:rPr>
         <w:t>.</w:t>
       </w:r>
+    </w:p>
+    <w:p>
+      <w:pPr>
+        <w:pStyle w:val="Corpodetexto"/>
+        <w:ind w:left="0"/>
+        <w:jc w:val="both"/>
+        <w:rPr>
+          <w:rFonts w:ascii="Arial" w:hAnsi="Arial" w:cs="Arial"/>
+          <w:lang w:val="pt-BR"/>
+        </w:rPr>
+      </w:pPr>
+    </w:p>
+    <w:p>
+      <w:pPr>
+        <w:pStyle w:val="Ttulo2"/>
+        <w:jc w:val="both"/>
+        <w:rPr>
+          <w:rFonts w:cs="Arial"/>
+          <w:lang w:val="pt-BR"/>
+        </w:rPr>
+      </w:pPr>
+      <w:r>
+        <w:rPr>
+          <w:rFonts w:cs="Arial"/>
+          <w:lang w:val="pt-BR"/>
+        </w:rPr>
+        <w:lastRenderedPageBreak/>
+        <w:t xml:space="preserve">Fluxo Alternativo </w:t>
+      </w:r>
+      <w:proofErr w:type="gramStart"/>
+      <w:r>
+        <w:rPr>
+          <w:rFonts w:cs="Arial"/>
+          <w:lang w:val="pt-BR"/>
+        </w:rPr>
+        <w:t>2</w:t>
+      </w:r>
+      <w:proofErr w:type="gramEnd"/>
+    </w:p>
+    <w:p>
+      <w:pPr>
+        <w:pStyle w:val="Corpodetexto"/>
+        <w:jc w:val="both"/>
+        <w:rPr>
+          <w:rFonts w:ascii="Arial" w:hAnsi="Arial" w:cs="Arial"/>
+          <w:lang w:val="pt-BR"/>
+        </w:rPr>
+      </w:pPr>
+      <w:r>
+        <w:rPr>
+          <w:rFonts w:ascii="Arial" w:hAnsi="Arial" w:cs="Arial"/>
+          <w:lang w:val="pt-BR"/>
+        </w:rPr>
+        <w:t xml:space="preserve">Se no passo </w:t>
+      </w:r>
+      <w:r>
+        <w:rPr>
+          <w:rFonts w:ascii="Arial" w:hAnsi="Arial" w:cs="Arial"/>
+          <w:lang w:val="pt-BR"/>
+        </w:rPr>
+        <w:t>11</w:t>
+      </w:r>
+      <w:r>
+        <w:rPr>
+          <w:rFonts w:ascii="Arial" w:hAnsi="Arial" w:cs="Arial"/>
+          <w:lang w:val="pt-BR"/>
+        </w:rPr>
+        <w:t xml:space="preserve"> do Fluxo Principal </w:t>
+      </w:r>
+      <w:r>
+        <w:rPr>
+          <w:rFonts w:ascii="Arial" w:hAnsi="Arial" w:cs="Arial"/>
+          <w:lang w:val="pt-BR"/>
+        </w:rPr>
+        <w:t>os dados para impressão estejam incorretos ou não estejam de acordo com a sua necessidade</w:t>
+      </w:r>
+      <w:r>
+        <w:rPr>
+          <w:rFonts w:ascii="Arial" w:hAnsi="Arial" w:cs="Arial"/>
+          <w:lang w:val="pt-BR"/>
+        </w:rPr>
+        <w:t xml:space="preserve">, então: </w:t>
+      </w:r>
+    </w:p>
+    <w:p>
+      <w:pPr>
+        <w:pStyle w:val="Corpodetexto"/>
+        <w:numPr>
+          <w:ilvl w:val="0"/>
+          <w:numId w:val="14"/>
+        </w:numPr>
+        <w:jc w:val="both"/>
+        <w:rPr>
+          <w:rFonts w:ascii="Arial" w:hAnsi="Arial" w:cs="Arial"/>
+          <w:lang w:val="pt-BR"/>
+        </w:rPr>
+      </w:pPr>
+      <w:r>
+        <w:rPr>
+          <w:rFonts w:ascii="Arial" w:hAnsi="Arial" w:cs="Arial"/>
+          <w:lang w:val="pt-BR"/>
+        </w:rPr>
+        <w:t xml:space="preserve">O </w:t>
+      </w:r>
+      <w:r>
+        <w:rPr>
+          <w:rFonts w:ascii="Arial" w:hAnsi="Arial" w:cs="Arial"/>
+          <w:lang w:val="pt-BR"/>
+        </w:rPr>
+        <w:t>Ator cancela a operação para corrigir/Alterar os dados incorretos;</w:t>
+      </w:r>
+    </w:p>
+    <w:p>
+      <w:pPr>
+        <w:pStyle w:val="Corpodetexto"/>
+        <w:numPr>
+          <w:ilvl w:val="0"/>
+          <w:numId w:val="14"/>
+        </w:numPr>
+        <w:jc w:val="both"/>
+        <w:rPr>
+          <w:rFonts w:ascii="Arial" w:hAnsi="Arial" w:cs="Arial"/>
+          <w:lang w:val="pt-BR"/>
+        </w:rPr>
+      </w:pPr>
+      <w:r>
+        <w:rPr>
+          <w:rFonts w:ascii="Arial" w:hAnsi="Arial" w:cs="Arial"/>
+          <w:lang w:val="pt-BR"/>
+        </w:rPr>
+        <w:t xml:space="preserve">O caso de uso retorna para o passo </w:t>
+      </w:r>
+      <w:proofErr w:type="gramStart"/>
+      <w:r>
+        <w:rPr>
+          <w:rFonts w:ascii="Arial" w:hAnsi="Arial" w:cs="Arial"/>
+          <w:lang w:val="pt-BR"/>
+        </w:rPr>
+        <w:t>5</w:t>
+      </w:r>
+      <w:proofErr w:type="gramEnd"/>
+      <w:r>
+        <w:rPr>
+          <w:rFonts w:ascii="Arial" w:hAnsi="Arial" w:cs="Arial"/>
+          <w:lang w:val="pt-BR"/>
+        </w:rPr>
+        <w:t>.</w:t>
+      </w:r>
+    </w:p>
+    <w:p>
+      <w:pPr>
+        <w:pStyle w:val="Corpodetexto"/>
+        <w:jc w:val="both"/>
+        <w:rPr>
+          <w:rFonts w:ascii="Arial" w:hAnsi="Arial" w:cs="Arial"/>
+          <w:lang w:val="pt-BR"/>
+        </w:rPr>
+      </w:pPr>
+    </w:p>
+    <w:p>
+      <w:pPr>
+        <w:ind w:left="720"/>
+        <w:rPr>
+          <w:lang w:val="pt-BR"/>
+        </w:rPr>
+      </w:pPr>
+    </w:p>
+    <w:p>
+      <w:pPr>
+        <w:pStyle w:val="Corpodetexto"/>
+        <w:ind w:left="0"/>
+        <w:jc w:val="both"/>
+        <w:rPr>
+          <w:rFonts w:ascii="Arial" w:hAnsi="Arial" w:cs="Arial"/>
+          <w:lang w:val="pt-BR"/>
+        </w:rPr>
+      </w:pPr>
     </w:p>
     <w:p>
       <w:pPr>
@@ -961,7 +1245,6 @@
           <w:sz w:val="20"/>
           <w:lang w:val="pt-BR"/>
         </w:rPr>
-        <w:lastRenderedPageBreak/>
         <w:t>Cenários Principais</w:t>
       </w:r>
     </w:p>
@@ -1071,7 +1354,7 @@
           <w:rFonts w:ascii="Arial" w:hAnsi="Arial" w:cs="Arial"/>
           <w:lang w:val="pt-BR"/>
         </w:rPr>
-        <w:t>1</w:t>
+        <w:t>1,</w:t>
       </w:r>
       <w:proofErr w:type="gramEnd"/>
       <w:r>
@@ -1079,7 +1362,28 @@
           <w:rFonts w:ascii="Arial" w:hAnsi="Arial" w:cs="Arial"/>
           <w:lang w:val="pt-BR"/>
         </w:rPr>
-        <w:t xml:space="preserve">,2,3 e 4 </w:t>
+        <w:t>2,3,</w:t>
+      </w:r>
+      <w:r>
+        <w:rPr>
+          <w:rFonts w:ascii="Arial" w:hAnsi="Arial" w:cs="Arial"/>
+          <w:lang w:val="pt-BR"/>
+        </w:rPr>
+        <w:t>4</w:t>
+      </w:r>
+      <w:r>
+        <w:rPr>
+          <w:rFonts w:ascii="Arial" w:hAnsi="Arial" w:cs="Arial"/>
+          <w:lang w:val="pt-BR"/>
+        </w:rPr>
+        <w:t>,5 e 6</w:t>
+      </w:r>
+      <w:r>
+        <w:rPr>
+          <w:rFonts w:ascii="Arial" w:hAnsi="Arial" w:cs="Arial"/>
+          <w:lang w:val="pt-BR"/>
+        </w:rPr>
+        <w:t xml:space="preserve"> </w:t>
       </w:r>
       <w:r>
         <w:rPr>
@@ -1172,21 +1476,35 @@
         </w:rPr>
         <w:t xml:space="preserve">Passos </w:t>
       </w:r>
-      <w:proofErr w:type="gramStart"/>
-      <w:r>
-        <w:rPr>
-          <w:rFonts w:ascii="Arial" w:hAnsi="Arial" w:cs="Arial"/>
-          <w:lang w:val="pt-BR"/>
-        </w:rPr>
-        <w:t>1</w:t>
-      </w:r>
-      <w:proofErr w:type="gramEnd"/>
-      <w:r>
-        <w:rPr>
-          <w:rFonts w:ascii="Arial" w:hAnsi="Arial" w:cs="Arial"/>
-          <w:lang w:val="pt-BR"/>
-        </w:rPr>
-        <w:t xml:space="preserve">,2,3 e 4 </w:t>
+      <w:r>
+        <w:rPr>
+          <w:rFonts w:ascii="Arial" w:hAnsi="Arial" w:cs="Arial"/>
+          <w:lang w:val="pt-BR"/>
+        </w:rPr>
+        <w:t>1,2,3,</w:t>
+      </w:r>
+      <w:r>
+        <w:rPr>
+          <w:rFonts w:ascii="Arial" w:hAnsi="Arial" w:cs="Arial"/>
+          <w:lang w:val="pt-BR"/>
+        </w:rPr>
+        <w:t xml:space="preserve"> 4</w:t>
+      </w:r>
+      <w:r>
+        <w:rPr>
+          <w:rFonts w:ascii="Arial" w:hAnsi="Arial" w:cs="Arial"/>
+          <w:lang w:val="pt-BR"/>
+        </w:rPr>
+        <w:t>,5,6,7,8,9,10 e 11</w:t>
+      </w:r>
+      <w:bookmarkStart w:id="0" w:name="_GoBack"/>
+      <w:bookmarkEnd w:id="0"/>
+      <w:r>
+        <w:rPr>
+          <w:rFonts w:ascii="Arial" w:hAnsi="Arial" w:cs="Arial"/>
+          <w:lang w:val="pt-BR"/>
+        </w:rPr>
+        <w:t xml:space="preserve"> </w:t>
       </w:r>
       <w:r>
         <w:rPr>
@@ -1401,6 +1719,7 @@
           <w:noProof/>
           <w:lang w:val="pt-BR" w:eastAsia="pt-BR"/>
         </w:rPr>
+        <w:lastRenderedPageBreak/>
         <w:drawing>
           <wp:inline distT="0" distB="0" distL="0" distR="0">
             <wp:extent cx="5486400" cy="3279775"/>
@@ -1479,8 +1798,9 @@
           <w:szCs w:val="20"/>
           <w:lang w:val="pt-BR"/>
         </w:rPr>
-        <w:t>10.2</w:t>
-      </w:r>
+        <w:t>10.2 Tela</w:t>
+      </w:r>
+      <w:proofErr w:type="gramEnd"/>
       <w:r>
         <w:rPr>
           <w:rFonts w:ascii="Arial" w:hAnsi="Arial" w:cs="Arial"/>
@@ -1489,9 +1809,8 @@
           <w:szCs w:val="20"/>
           <w:lang w:val="pt-BR"/>
         </w:rPr>
-        <w:t xml:space="preserve"> Tela</w:t>
-      </w:r>
-      <w:proofErr w:type="gramEnd"/>
+        <w:t xml:space="preserve"> </w:t>
+      </w:r>
       <w:r>
         <w:rPr>
           <w:rFonts w:ascii="Arial" w:hAnsi="Arial" w:cs="Arial"/>
@@ -1500,16 +1819,6 @@
           <w:szCs w:val="20"/>
           <w:lang w:val="pt-BR"/>
         </w:rPr>
-        <w:t xml:space="preserve"> </w:t>
-      </w:r>
-      <w:r>
-        <w:rPr>
-          <w:rFonts w:ascii="Arial" w:hAnsi="Arial" w:cs="Arial"/>
-          <w:b/>
-          <w:sz w:val="20"/>
-          <w:szCs w:val="20"/>
-          <w:lang w:val="pt-BR"/>
-        </w:rPr>
         <w:t>Verificação de dados</w:t>
       </w:r>
     </w:p>
@@ -1533,7 +1842,6 @@
           <w:noProof/>
           <w:lang w:val="pt-BR" w:eastAsia="pt-BR"/>
         </w:rPr>
-        <w:lastRenderedPageBreak/>
         <w:drawing>
           <wp:inline distT="0" distB="0" distL="0" distR="0">
             <wp:extent cx="4991100" cy="2600325"/>
@@ -1651,8 +1959,6 @@
           <w:lang w:val="pt-BR" w:eastAsia="pt-BR"/>
         </w:rPr>
       </w:pPr>
-      <w:bookmarkStart w:id="0" w:name="_GoBack"/>
-      <w:bookmarkEnd w:id="0"/>
     </w:p>
     <w:p>
       <w:pPr>
@@ -1665,6 +1971,7 @@
           <w:noProof/>
           <w:lang w:val="pt-BR" w:eastAsia="pt-BR"/>
         </w:rPr>
+        <w:lastRenderedPageBreak/>
         <w:drawing>
           <wp:inline distT="0" distB="0" distL="0" distR="0">
             <wp:extent cx="5305425" cy="2438400"/>
@@ -1857,7 +2164,7 @@
               <w:noProof/>
               <w:sz w:val="20"/>
             </w:rPr>
-            <w:t>3</w:t>
+            <w:t>1</w:t>
           </w:r>
           <w:r>
             <w:rPr>
@@ -1904,7 +2211,7 @@
               <w:sz w:val="20"/>
               <w:szCs w:val="20"/>
             </w:rPr>
-            <w:t>3</w:t>
+            <w:t>4</w:t>
           </w:r>
           <w:r>
             <w:rPr>
@@ -3287,6 +3594,119 @@
       </w:pPr>
     </w:lvl>
   </w:abstractNum>
+  <w:abstractNum w:abstractNumId="12">
+    <w:nsid w:val="77CD4BCC"/>
+    <w:multiLevelType w:val="hybridMultilevel"/>
+    <w:tmpl w:val="40FEA412"/>
+    <w:lvl w:ilvl="0" w:tplc="0409000F">
+      <w:start w:val="1"/>
+      <w:numFmt w:val="decimal"/>
+      <w:lvlText w:val="%1."/>
+      <w:lvlJc w:val="left"/>
+      <w:pPr>
+        <w:tabs>
+          <w:tab w:val="num" w:pos="1440"/>
+        </w:tabs>
+        <w:ind w:left="1440" w:hanging="360"/>
+      </w:pPr>
+    </w:lvl>
+    <w:lvl w:ilvl="1" w:tplc="04090019" w:tentative="1">
+      <w:start w:val="1"/>
+      <w:numFmt w:val="lowerLetter"/>
+      <w:lvlText w:val="%2."/>
+      <w:lvlJc w:val="left"/>
+      <w:pPr>
+        <w:tabs>
+          <w:tab w:val="num" w:pos="2160"/>
+        </w:tabs>
+        <w:ind w:left="2160" w:hanging="360"/>
+      </w:pPr>
+    </w:lvl>
+    <w:lvl w:ilvl="2" w:tplc="0409001B" w:tentative="1">
+      <w:start w:val="1"/>
+      <w:numFmt w:val="lowerRoman"/>
+      <w:lvlText w:val="%3."/>
+      <w:lvlJc w:val="right"/>
+      <w:pPr>
+        <w:tabs>
+          <w:tab w:val="num" w:pos="2880"/>
+        </w:tabs>
+        <w:ind w:left="2880" w:hanging="180"/>
+      </w:pPr>
+    </w:lvl>
+    <w:lvl w:ilvl="3" w:tplc="0409000F" w:tentative="1">
+      <w:start w:val="1"/>
+      <w:numFmt w:val="decimal"/>
+      <w:lvlText w:val="%4."/>
+      <w:lvlJc w:val="left"/>
+      <w:pPr>
+        <w:tabs>
+          <w:tab w:val="num" w:pos="3600"/>
+        </w:tabs>
+        <w:ind w:left="3600" w:hanging="360"/>
+      </w:pPr>
+    </w:lvl>
+    <w:lvl w:ilvl="4" w:tplc="04090019" w:tentative="1">
+      <w:start w:val="1"/>
+      <w:numFmt w:val="lowerLetter"/>
+      <w:lvlText w:val="%5."/>
+      <w:lvlJc w:val="left"/>
+      <w:pPr>
+        <w:tabs>
+          <w:tab w:val="num" w:pos="4320"/>
+        </w:tabs>
+        <w:ind w:left="4320" w:hanging="360"/>
+      </w:pPr>
+    </w:lvl>
+    <w:lvl w:ilvl="5" w:tplc="0409001B" w:tentative="1">
+      <w:start w:val="1"/>
+      <w:numFmt w:val="lowerRoman"/>
+      <w:lvlText w:val="%6."/>
+      <w:lvlJc w:val="right"/>
+      <w:pPr>
+        <w:tabs>
+          <w:tab w:val="num" w:pos="5040"/>
+        </w:tabs>
+        <w:ind w:left="5040" w:hanging="180"/>
+      </w:pPr>
+    </w:lvl>
+    <w:lvl w:ilvl="6" w:tplc="0409000F" w:tentative="1">
+      <w:start w:val="1"/>
+      <w:numFmt w:val="decimal"/>
+      <w:lvlText w:val="%7."/>
+      <w:lvlJc w:val="left"/>
+      <w:pPr>
+        <w:tabs>
+          <w:tab w:val="num" w:pos="5760"/>
+        </w:tabs>
+        <w:ind w:left="5760" w:hanging="360"/>
+      </w:pPr>
+    </w:lvl>
+    <w:lvl w:ilvl="7" w:tplc="04090019" w:tentative="1">
+      <w:start w:val="1"/>
+      <w:numFmt w:val="lowerLetter"/>
+      <w:lvlText w:val="%8."/>
+      <w:lvlJc w:val="left"/>
+      <w:pPr>
+        <w:tabs>
+          <w:tab w:val="num" w:pos="6480"/>
+        </w:tabs>
+        <w:ind w:left="6480" w:hanging="360"/>
+      </w:pPr>
+    </w:lvl>
+    <w:lvl w:ilvl="8" w:tplc="0409001B" w:tentative="1">
+      <w:start w:val="1"/>
+      <w:numFmt w:val="lowerRoman"/>
+      <w:lvlText w:val="%9."/>
+      <w:lvlJc w:val="right"/>
+      <w:pPr>
+        <w:tabs>
+          <w:tab w:val="num" w:pos="7200"/>
+        </w:tabs>
+        <w:ind w:left="7200" w:hanging="180"/>
+      </w:pPr>
+    </w:lvl>
+  </w:abstractNum>
   <w:num w:numId="1">
     <w:abstractNumId w:val="0"/>
   </w:num>
@@ -3325,6 +3745,9 @@
   </w:num>
   <w:num w:numId="13">
     <w:abstractNumId w:val="8"/>
+  </w:num>
+  <w:num w:numId="14">
+    <w:abstractNumId w:val="12"/>
   </w:num>
 </w:numbering>
 </file>

</xml_diff>